<commit_message>
Last and final commit
</commit_message>
<xml_diff>
--- a/documento.docx
+++ b/documento.docx
@@ -810,19 +810,7 @@
         <w:rPr>
           <w:lang w:val="es-CO"/>
         </w:rPr>
-        <w:t xml:space="preserve">en su lugar, </w:t>
-      </w:r>
-      <w:r>
-        <w:rPr>
-          <w:lang w:val="es-CO"/>
-        </w:rPr>
-        <w:t>se comenzó a dar</w:t>
-      </w:r>
-      <w:r>
-        <w:rPr>
-          <w:lang w:val="es-CO"/>
-        </w:rPr>
-        <w:t xml:space="preserve"> enfoqué en el diseño utilizando CSS</w:t>
+        <w:t>en su lugar, se comenzó a dar enfoqué en el diseño utilizando CSS</w:t>
       </w:r>
       <w:r>
         <w:rPr>
@@ -914,25 +902,7 @@
         <w:rPr>
           <w:lang w:val="es-CO"/>
         </w:rPr>
-        <w:t xml:space="preserve"> un fondo claro</w:t>
-      </w:r>
-      <w:r>
-        <w:rPr>
-          <w:lang w:val="es-CO"/>
-        </w:rPr>
-        <w:t xml:space="preserve"> y</w:t>
-      </w:r>
-      <w:r>
-        <w:rPr>
-          <w:lang w:val="es-CO"/>
-        </w:rPr>
-        <w:t xml:space="preserve"> con encabezados oscuros que resaltaran</w:t>
-      </w:r>
-      <w:r>
-        <w:rPr>
-          <w:lang w:val="es-CO"/>
-        </w:rPr>
-        <w:t xml:space="preserve">, luego se centralizo el contenido y se </w:t>
+        <w:t xml:space="preserve"> un fondo claro y con encabezados oscuros que resaltaran, luego se centralizo el contenido y se </w:t>
       </w:r>
       <w:r>
         <w:rPr>
@@ -944,119 +914,168 @@
         <w:rPr>
           <w:lang w:val="es-CO"/>
         </w:rPr>
+        <w:t xml:space="preserve"> un poco de sombra al área principal para lograr un aspecto más moderno y </w:t>
+      </w:r>
+      <w:r>
+        <w:rPr>
+          <w:lang w:val="es-CO"/>
+        </w:rPr>
+        <w:lastRenderedPageBreak/>
+        <w:t>limpio, a la par de que se aplicaron estilos consistentes para las imágenes</w:t>
+      </w:r>
+      <w:r>
+        <w:rPr>
+          <w:lang w:val="es-CO"/>
+        </w:rPr>
+        <w:t xml:space="preserve">, </w:t>
+      </w:r>
+      <w:r>
+        <w:rPr>
+          <w:lang w:val="es-CO"/>
+        </w:rPr>
+        <w:t>botón y texto dentro de cada entrada ayudando a obtener un diseño uniforme y agradable para el blog.</w:t>
+      </w:r>
+    </w:p>
+    <w:p>
+      <w:pPr>
+        <w:pStyle w:val="Ttulo2"/>
+        <w:rPr>
+          <w:lang w:val="es-CO"/>
+        </w:rPr>
+      </w:pPr>
+      <w:r>
+        <w:rPr>
+          <w:lang w:val="es-CO"/>
+        </w:rPr>
+        <w:t>Pruebas y Ajustes Visuales</w:t>
+      </w:r>
+    </w:p>
+    <w:p>
+      <w:pPr>
+        <w:tabs>
+          <w:tab w:val="clear" w:pos="3068"/>
+        </w:tabs>
+        <w:rPr>
+          <w:rFonts w:asciiTheme="minorHAnsi" w:hAnsiTheme="minorHAnsi" w:cstheme="minorHAnsi"/>
+          <w:szCs w:val="22"/>
+          <w:lang w:val="pt-BR"/>
+        </w:rPr>
+      </w:pPr>
+      <w:r>
+        <w:rPr>
+          <w:rFonts w:asciiTheme="minorHAnsi" w:hAnsiTheme="minorHAnsi" w:cstheme="minorHAnsi"/>
+          <w:szCs w:val="22"/>
+          <w:lang w:val="es-419"/>
+        </w:rPr>
+        <w:t xml:space="preserve">Ya terminados los ajustes de diseño y estilos con los que el blog se verá, se procedió a probar el funcionamiento </w:t>
+      </w:r>
+      <w:r>
+        <w:rPr>
+          <w:rFonts w:asciiTheme="minorHAnsi" w:hAnsiTheme="minorHAnsi" w:cstheme="minorHAnsi"/>
+          <w:szCs w:val="22"/>
+          <w:lang w:val="es-CO"/>
+        </w:rPr>
+        <w:t>mediante</w:t>
+      </w:r>
+      <w:r>
+        <w:rPr>
+          <w:rFonts w:asciiTheme="minorHAnsi" w:hAnsiTheme="minorHAnsi" w:cstheme="minorHAnsi"/>
+          <w:szCs w:val="22"/>
+          <w:lang w:val="es-CO"/>
+        </w:rPr>
+        <w:t xml:space="preserve"> la visualización del archivo “index.html” en un navegador, dando como resultado el sitio web estructurado desde un comienzo, por lo que finalmente se realizaron ajustes del contenido </w:t>
+      </w:r>
+      <w:r>
+        <w:rPr>
+          <w:rFonts w:asciiTheme="minorHAnsi" w:hAnsiTheme="minorHAnsi" w:cstheme="minorHAnsi"/>
+          <w:szCs w:val="22"/>
+          <w:lang w:val="es-CO"/>
+        </w:rPr>
+        <w:t>general</w:t>
+      </w:r>
+      <w:r>
+        <w:rPr>
+          <w:rFonts w:asciiTheme="minorHAnsi" w:hAnsiTheme="minorHAnsi" w:cstheme="minorHAnsi"/>
+          <w:szCs w:val="22"/>
+          <w:lang w:val="es-CO"/>
+        </w:rPr>
+        <w:t xml:space="preserve"> de la página junto con las demás entradas como imágenes, botones y redirecciones con las que </w:t>
+      </w:r>
+      <w:r>
+        <w:rPr>
+          <w:rFonts w:asciiTheme="minorHAnsi" w:hAnsiTheme="minorHAnsi" w:cstheme="minorHAnsi"/>
+          <w:szCs w:val="22"/>
+          <w:lang w:val="es-CO"/>
+        </w:rPr>
+        <w:t>el blog</w:t>
+      </w:r>
+      <w:r>
+        <w:rPr>
+          <w:rFonts w:asciiTheme="minorHAnsi" w:hAnsiTheme="minorHAnsi" w:cstheme="minorHAnsi"/>
+          <w:szCs w:val="22"/>
+          <w:lang w:val="es-CO"/>
+        </w:rPr>
+        <w:t xml:space="preserve"> contaría</w:t>
+      </w:r>
+      <w:r>
+        <w:rPr>
+          <w:rFonts w:asciiTheme="minorHAnsi" w:hAnsiTheme="minorHAnsi" w:cstheme="minorHAnsi"/>
+          <w:szCs w:val="22"/>
+          <w:lang w:val="es-CO"/>
+        </w:rPr>
+        <w:t>.</w:t>
+      </w:r>
+      <w:r>
+        <w:rPr>
+          <w:rFonts w:asciiTheme="minorHAnsi" w:hAnsiTheme="minorHAnsi" w:cstheme="minorHAnsi"/>
+          <w:szCs w:val="22"/>
+          <w:lang w:val="es-CO"/>
+        </w:rPr>
+        <w:t xml:space="preserve"> A continuación, encontraran el link para </w:t>
+      </w:r>
+      <w:r>
+        <w:rPr>
+          <w:rFonts w:asciiTheme="minorHAnsi" w:hAnsiTheme="minorHAnsi" w:cstheme="minorHAnsi"/>
+          <w:szCs w:val="22"/>
+          <w:lang w:val="es-CO"/>
+        </w:rPr>
+        <w:t>visualizar</w:t>
+      </w:r>
+      <w:r>
+        <w:rPr>
+          <w:rFonts w:asciiTheme="minorHAnsi" w:hAnsiTheme="minorHAnsi" w:cstheme="minorHAnsi"/>
+          <w:szCs w:val="22"/>
+          <w:lang w:val="pt-BR"/>
+        </w:rPr>
         <w:t xml:space="preserve"> </w:t>
       </w:r>
       <w:r>
         <w:rPr>
-          <w:lang w:val="es-CO"/>
-        </w:rPr>
-        <w:t xml:space="preserve">un poco de sombra al área principal para </w:t>
-      </w:r>
-      <w:r>
-        <w:rPr>
-          <w:lang w:val="es-CO"/>
-        </w:rPr>
-        <w:t>lograr un</w:t>
-      </w:r>
-      <w:r>
-        <w:rPr>
-          <w:lang w:val="es-CO"/>
-        </w:rPr>
-        <w:t xml:space="preserve"> aspecto</w:t>
-      </w:r>
-      <w:r>
-        <w:rPr>
-          <w:lang w:val="es-CO"/>
-        </w:rPr>
-        <w:t xml:space="preserve"> más</w:t>
-      </w:r>
-      <w:r>
-        <w:rPr>
-          <w:lang w:val="es-CO"/>
-        </w:rPr>
-        <w:t xml:space="preserve"> moderno y </w:t>
-      </w:r>
-      <w:r>
-        <w:rPr>
-          <w:lang w:val="es-CO"/>
-        </w:rPr>
-        <w:lastRenderedPageBreak/>
-        <w:t>limpio</w:t>
-      </w:r>
-      <w:r>
-        <w:rPr>
-          <w:lang w:val="es-CO"/>
-        </w:rPr>
-        <w:t xml:space="preserve">, a la par de que se aplicaron estilos </w:t>
-      </w:r>
-      <w:r>
-        <w:rPr>
-          <w:lang w:val="es-CO"/>
-        </w:rPr>
-        <w:t>consistentes para las imágenes</w:t>
-      </w:r>
-      <w:r>
-        <w:rPr>
-          <w:lang w:val="es-CO"/>
-        </w:rPr>
-        <w:t xml:space="preserve">, </w:t>
-      </w:r>
-      <w:r>
-        <w:rPr>
-          <w:lang w:val="es-CO"/>
-        </w:rPr>
-        <w:t>botón</w:t>
-      </w:r>
-      <w:r>
-        <w:rPr>
-          <w:lang w:val="es-CO"/>
-        </w:rPr>
-        <w:t xml:space="preserve"> y texto dentro de cada entrada ayud</w:t>
-      </w:r>
-      <w:r>
-        <w:rPr>
-          <w:lang w:val="es-CO"/>
-        </w:rPr>
-        <w:t xml:space="preserve">ando a obtener </w:t>
-      </w:r>
-      <w:r>
-        <w:rPr>
-          <w:lang w:val="es-CO"/>
-        </w:rPr>
-        <w:t>un diseño uniforme y agradable</w:t>
-      </w:r>
-      <w:r>
-        <w:rPr>
-          <w:lang w:val="es-CO"/>
-        </w:rPr>
-        <w:t xml:space="preserve"> para el blog.</w:t>
-      </w:r>
-    </w:p>
-    <w:p>
-      <w:pPr>
-        <w:pStyle w:val="Ttulo2"/>
-        <w:rPr>
-          <w:lang w:val="es-CO"/>
-        </w:rPr>
-      </w:pPr>
-      <w:r>
-        <w:rPr>
-          <w:lang w:val="es-CO"/>
-        </w:rPr>
-        <w:t>P</w:t>
-      </w:r>
-      <w:r>
-        <w:rPr>
-          <w:lang w:val="es-CO"/>
-        </w:rPr>
-        <w:t>ruebas y Ajustes Visuale</w:t>
-      </w:r>
-      <w:r>
-        <w:rPr>
-          <w:lang w:val="es-CO"/>
-        </w:rPr>
-        <w:t>s</w:t>
-      </w:r>
+          <w:rFonts w:asciiTheme="minorHAnsi" w:hAnsiTheme="minorHAnsi" w:cstheme="minorHAnsi"/>
+          <w:szCs w:val="22"/>
+          <w:lang w:val="pt-BR"/>
+        </w:rPr>
+        <w:t>e</w:t>
+      </w:r>
+      <w:r>
+        <w:rPr>
+          <w:rFonts w:asciiTheme="minorHAnsi" w:hAnsiTheme="minorHAnsi" w:cstheme="minorHAnsi"/>
+          <w:szCs w:val="22"/>
+          <w:lang w:val="pt-BR"/>
+        </w:rPr>
+        <w:t xml:space="preserve">l blog: </w:t>
+      </w:r>
+      <w:hyperlink r:id="rId8" w:history="1">
+        <w:r>
+          <w:rPr>
+            <w:rStyle w:val="Hipervnculo"/>
+            <w:rFonts w:asciiTheme="minorHAnsi" w:hAnsiTheme="minorHAnsi" w:cstheme="minorHAnsi"/>
+            <w:szCs w:val="22"/>
+            <w:lang w:val="pt-BR"/>
+          </w:rPr>
+          <w:t>https://alfons03.github.io/TemporalRepository/</w:t>
+        </w:r>
+      </w:hyperlink>
     </w:p>
     <w:p>
       <w:pPr>
@@ -1069,110 +1088,6 @@
           <w:lang w:val="es-CO"/>
         </w:rPr>
       </w:pPr>
-      <w:r>
-        <w:rPr>
-          <w:rFonts w:asciiTheme="minorHAnsi" w:hAnsiTheme="minorHAnsi" w:cstheme="minorHAnsi"/>
-          <w:szCs w:val="22"/>
-          <w:lang w:val="es-419"/>
-        </w:rPr>
-        <w:t xml:space="preserve">Ya terminados los ajustes de diseño y estilos con los que el blog se verá, se procedió a probar el funcionamiento </w:t>
-      </w:r>
-      <w:r>
-        <w:rPr>
-          <w:rFonts w:asciiTheme="minorHAnsi" w:hAnsiTheme="minorHAnsi" w:cstheme="minorHAnsi"/>
-          <w:szCs w:val="22"/>
-          <w:lang w:val="es-CO"/>
-        </w:rPr>
-        <w:t>mediante</w:t>
-      </w:r>
-      <w:r>
-        <w:rPr>
-          <w:rFonts w:asciiTheme="minorHAnsi" w:hAnsiTheme="minorHAnsi" w:cstheme="minorHAnsi"/>
-          <w:szCs w:val="22"/>
-          <w:lang w:val="es-CO"/>
-        </w:rPr>
-        <w:t xml:space="preserve"> la visualización del archivo “index.html” en un navegador, dando como resultado el sitio web estructurado desde un comienzo, por lo que finalmente se realizaron ajustes del contenido </w:t>
-      </w:r>
-      <w:r>
-        <w:rPr>
-          <w:rFonts w:asciiTheme="minorHAnsi" w:hAnsiTheme="minorHAnsi" w:cstheme="minorHAnsi"/>
-          <w:szCs w:val="22"/>
-          <w:lang w:val="es-CO"/>
-        </w:rPr>
-        <w:t>general</w:t>
-      </w:r>
-      <w:r>
-        <w:rPr>
-          <w:rFonts w:asciiTheme="minorHAnsi" w:hAnsiTheme="minorHAnsi" w:cstheme="minorHAnsi"/>
-          <w:szCs w:val="22"/>
-          <w:lang w:val="es-CO"/>
-        </w:rPr>
-        <w:t xml:space="preserve"> de la página junto con las demás entradas como imágenes, botones y redirecciones con las que </w:t>
-      </w:r>
-      <w:r>
-        <w:rPr>
-          <w:rFonts w:asciiTheme="minorHAnsi" w:hAnsiTheme="minorHAnsi" w:cstheme="minorHAnsi"/>
-          <w:szCs w:val="22"/>
-          <w:lang w:val="es-CO"/>
-        </w:rPr>
-        <w:t>el blog</w:t>
-      </w:r>
-      <w:r>
-        <w:rPr>
-          <w:rFonts w:asciiTheme="minorHAnsi" w:hAnsiTheme="minorHAnsi" w:cstheme="minorHAnsi"/>
-          <w:szCs w:val="22"/>
-          <w:lang w:val="es-CO"/>
-        </w:rPr>
-        <w:t xml:space="preserve"> contaría</w:t>
-      </w:r>
-      <w:r>
-        <w:rPr>
-          <w:rFonts w:asciiTheme="minorHAnsi" w:hAnsiTheme="minorHAnsi" w:cstheme="minorHAnsi"/>
-          <w:szCs w:val="22"/>
-          <w:lang w:val="es-CO"/>
-        </w:rPr>
-        <w:t>.</w:t>
-      </w:r>
-      <w:r>
-        <w:rPr>
-          <w:rFonts w:asciiTheme="minorHAnsi" w:hAnsiTheme="minorHAnsi" w:cstheme="minorHAnsi"/>
-          <w:szCs w:val="22"/>
-          <w:lang w:val="es-CO"/>
-        </w:rPr>
-        <w:t xml:space="preserve"> A continuación, encontraran el link para </w:t>
-      </w:r>
-      <w:r>
-        <w:rPr>
-          <w:rFonts w:asciiTheme="minorHAnsi" w:hAnsiTheme="minorHAnsi" w:cstheme="minorHAnsi"/>
-          <w:szCs w:val="22"/>
-          <w:lang w:val="es-CO"/>
-        </w:rPr>
-        <w:t>visualizar</w:t>
-      </w:r>
-      <w:r>
-        <w:rPr>
-          <w:rFonts w:asciiTheme="minorHAnsi" w:hAnsiTheme="minorHAnsi" w:cstheme="minorHAnsi"/>
-          <w:szCs w:val="22"/>
-          <w:lang w:val="pt-BR"/>
-        </w:rPr>
-        <w:t xml:space="preserve"> </w:t>
-      </w:r>
-      <w:r>
-        <w:rPr>
-          <w:rFonts w:asciiTheme="minorHAnsi" w:hAnsiTheme="minorHAnsi" w:cstheme="minorHAnsi"/>
-          <w:szCs w:val="22"/>
-          <w:lang w:val="pt-BR"/>
-        </w:rPr>
-        <w:t>e</w:t>
-      </w:r>
-      <w:r>
-        <w:rPr>
-          <w:rFonts w:asciiTheme="minorHAnsi" w:hAnsiTheme="minorHAnsi" w:cstheme="minorHAnsi"/>
-          <w:szCs w:val="22"/>
-          <w:lang w:val="pt-BR"/>
-        </w:rPr>
-        <w:t xml:space="preserve">l blog: </w:t>
-      </w:r>
     </w:p>
     <w:p>
       <w:pPr>
@@ -1499,7 +1414,7 @@
       </w:pPr>
     </w:p>
     <w:sectPr>
-      <w:headerReference w:type="default" r:id="rId8"/>
+      <w:headerReference w:type="default" r:id="rId9"/>
       <w:pgSz w:w="12240" w:h="15840"/>
       <w:pgMar w:top="1440" w:right="1440" w:bottom="1440" w:left="1440" w:header="720" w:footer="720" w:gutter="0"/>
       <w:cols w:space="720"/>
@@ -2348,6 +2263,7 @@
   <w:style w:type="character" w:default="1" w:styleId="Fuentedeprrafopredeter">
     <w:name w:val="Default Paragraph Font"/>
     <w:uiPriority w:val="1"/>
+    <w:semiHidden/>
     <w:unhideWhenUsed/>
   </w:style>
   <w:style w:type="table" w:default="1" w:styleId="Tablanormal">

</xml_diff>